<commit_message>
modify CV and start cover letter
</commit_message>
<xml_diff>
--- a/cover letter.docx
+++ b/cover letter.docx
@@ -4,217 +4,258 @@
   <w:body>
     <w:p>
       <w:r>
-        <w:t>Dear Hiring Manager:</w:t>
+        <w:t>Dear Dr. Bert de Vries,</w:t>
       </w:r>
     </w:p>
-    <w:p/>
     <w:p>
+      <w:pPr>
+        <w:ind w:firstLine="720"/>
+      </w:pPr>
+      <w:r>
+        <w:t>I am writing to apply for the position of PhD on probabilistic programming for machine learning.</w:t>
+      </w:r>
       <w:r>
         <w:rPr>
           <w:rFonts w:hint="eastAsia"/>
         </w:rPr>
-        <w:t xml:space="preserve">I'm writing to express my interest in the </w:t>
+        <w:t xml:space="preserve"> </w:t>
+      </w:r>
+      <w:r>
+        <w:t xml:space="preserve">After 3 years of work experiences, I am aware of that I am passionate about the machine learning methodologies. Data scientists in industry is definitely attractive. However, I pursue to be a creator like machine learning researchers. Therefore, achieving a PhD degree is </w:t>
+      </w:r>
+      <w:r>
+        <w:t xml:space="preserve">my first step to </w:t>
+      </w:r>
+      <w:r>
+        <w:t xml:space="preserve">devote to machine learning and </w:t>
+      </w:r>
+      <w:r>
+        <w:t>statistical methodologies.</w:t>
+      </w:r>
+    </w:p>
+    <w:p>
+      <w:pPr>
+        <w:ind w:firstLine="720"/>
+      </w:pPr>
+      <w:r>
+        <w:t xml:space="preserve">In my career, I encountered </w:t>
+      </w:r>
+      <w:r>
+        <w:t>multifarious</w:t>
+      </w:r>
+      <w:r>
+        <w:t xml:space="preserve"> machine learning problems, those problems </w:t>
+      </w:r>
+      <w:r>
+        <w:t>make me realize that what I learn is insufficient to solve</w:t>
+      </w:r>
+      <w:r>
+        <w:t xml:space="preserve"> them all</w:t>
+      </w:r>
+      <w:r>
+        <w:t xml:space="preserve"> and I need to learn more and explore more in machine learning field</w:t>
+      </w:r>
+      <w:r>
+        <w:t xml:space="preserve"> to overcome them</w:t>
+      </w:r>
+      <w:r>
+        <w:t>. For example, I learned the chang</w:t>
+      </w:r>
+      <w:r>
+        <w:t>e</w:t>
+      </w:r>
+      <w:r>
+        <w:t xml:space="preserve"> point analysis to overcome the insufficiencies of traditional SPC, I have developed a series of statistical methodologies to detect the </w:t>
       </w:r>
       <w:r>
         <w:rPr>
           <w:rFonts w:hint="eastAsia"/>
         </w:rPr>
-        <w:t>【</w:t>
+        <w:t>s</w:t>
+      </w:r>
+      <w:r>
+        <w:t xml:space="preserve">mall changes on wafer process. </w:t>
+      </w:r>
+      <w:r>
+        <w:t xml:space="preserve">Because the </w:t>
       </w:r>
       <w:r>
         <w:rPr>
           <w:rFonts w:hint="eastAsia"/>
         </w:rPr>
-        <w:t>Data Pipeline Engineer/Data Scientist</w:t>
+        <w:t>e</w:t>
+      </w:r>
+      <w:r>
+        <w:t xml:space="preserve">ven a little change may cause </w:t>
       </w:r>
       <w:r>
         <w:rPr>
           <w:rFonts w:hint="eastAsia"/>
         </w:rPr>
-        <w:t>】</w:t>
+        <w:t>t</w:t>
+      </w:r>
+      <w:r>
+        <w:t xml:space="preserve">he yield of wafer lower than usual and we cannot just tighten the limits of </w:t>
+      </w:r>
+      <w:r>
+        <w:t xml:space="preserve">SPC to make the </w:t>
+      </w:r>
+      <w:r>
+        <w:t>discontinu</w:t>
       </w:r>
       <w:r>
         <w:rPr>
           <w:rFonts w:hint="eastAsia"/>
         </w:rPr>
-        <w:t xml:space="preserve"> position listed on LinkedIn.com. With a Bachelor</w:t>
+        <w:t>i</w:t>
+      </w:r>
+      <w:r>
+        <w:t xml:space="preserve">ty of manufacturing more </w:t>
+      </w:r>
+      <w:r>
+        <w:t>frequen</w:t>
+      </w:r>
+      <w:r>
+        <w:t>t, we choose to detect the small changes by statistics.</w:t>
+      </w:r>
+    </w:p>
+    <w:p>
+      <w:pPr>
+        <w:ind w:firstLine="720"/>
+      </w:pPr>
+      <w:r>
+        <w:t xml:space="preserve">Addition to continue to </w:t>
       </w:r>
       <w:r>
         <w:rPr>
           <w:rFonts w:hint="eastAsia"/>
         </w:rPr>
-        <w:t>’</w:t>
+        <w:t>s</w:t>
+      </w:r>
+      <w:r>
+        <w:t xml:space="preserve">trengthen machine learning skills, I also learned the skills to process massive volume of data like </w:t>
+      </w:r>
+      <w:r>
+        <w:t>6</w:t>
+      </w:r>
+      <w:r>
+        <w:t xml:space="preserve"> billion in a day, </w:t>
+      </w:r>
+      <w:r>
+        <w:t>software engineer</w:t>
+      </w:r>
+      <w:r>
+        <w:t>ing</w:t>
+      </w:r>
+      <w:r>
+        <w:t xml:space="preserve"> </w:t>
+      </w:r>
+      <w:r>
+        <w:t xml:space="preserve">and </w:t>
+      </w:r>
+      <w:r>
+        <w:t>software development</w:t>
+      </w:r>
+      <w:r>
+        <w:t xml:space="preserve"> like CI/CD</w:t>
+      </w:r>
+      <w:r>
+        <w:t>.</w:t>
+      </w:r>
+      <w:r>
+        <w:t xml:space="preserve"> I</w:t>
       </w:r>
       <w:r>
         <w:rPr>
           <w:rFonts w:hint="eastAsia"/>
         </w:rPr>
-        <w:t>s degree in Economics and Statistics and Master</w:t>
+        <w:t>t</w:t>
+      </w:r>
+      <w:r>
+        <w:t xml:space="preserve"> seems to me </w:t>
+      </w:r>
+      <w:r>
+        <w:t xml:space="preserve">that it helps me to </w:t>
+      </w:r>
+      <w:r>
+        <w:t xml:space="preserve">provide </w:t>
+      </w:r>
+      <w:r>
+        <w:t>practical, performant and maintainable</w:t>
+      </w:r>
+      <w:r>
+        <w:t xml:space="preserve"> machine learning </w:t>
+      </w:r>
+      <w:r>
+        <w:t>toolboxes</w:t>
+      </w:r>
+      <w:r>
+        <w:t>.</w:t>
+      </w:r>
+      <w:r>
+        <w:t xml:space="preserve"> For instance, </w:t>
+      </w:r>
+      <w:r>
+        <w:t xml:space="preserve">I volunteered to pack several R packages for my team to reduce the </w:t>
       </w:r>
       <w:r>
         <w:rPr>
           <w:rFonts w:hint="eastAsia"/>
         </w:rPr>
-        <w:t>’</w:t>
-      </w:r>
-      <w:r>
-        <w:rPr>
-          <w:rFonts w:hint="eastAsia"/>
-        </w:rPr>
-        <w:t xml:space="preserve">s degree in Statistics. I have some experiences in R, Python, </w:t>
-      </w:r>
-      <w:proofErr w:type="spellStart"/>
-      <w:r>
-        <w:rPr>
-          <w:rFonts w:hint="eastAsia"/>
-        </w:rPr>
-        <w:t>MatLab</w:t>
-      </w:r>
-      <w:proofErr w:type="spellEnd"/>
-      <w:r>
-        <w:rPr>
-          <w:rFonts w:hint="eastAsia"/>
-        </w:rPr>
-        <w:t>, Scala a</w:t>
-      </w:r>
-      <w:r>
-        <w:t>nd C++. I am capable of developing efficient, well-designed applications of data visualization and machine learning. I am confident that I will be an asset to your organization.</w:t>
-      </w:r>
-    </w:p>
-    <w:p/>
-    <w:p>
-      <w:r>
-        <w:t>I enjoy being challenged and engaging with projects that require me to work outside my comfort and knowledge set, as continuing to learn new programming languages and development techniques are important to me and the success of your organization.</w:t>
-      </w:r>
-    </w:p>
-    <w:p/>
-    <w:p>
-      <w:r>
-        <w:t>In my current role as data scientist for Taiwan Semiconductor Manufacturing Company, I have 5 achievements. First, I am the first one who construct a big data solution for our department. Second, I introduced a fast-responding system for process improvement which is based on MongoDB. Third, I represented my department to participate a deep learning competition and won a third place. Fourth, I developed an algorithm to detect the processing changes. Last, I introduced a procedure to quickly analyze CP data from scratch.</w:t>
-      </w:r>
-    </w:p>
-    <w:p/>
-    <w:p>
-      <w:r>
-        <w:rPr>
-          <w:rFonts w:hint="eastAsia"/>
-        </w:rPr>
-        <w:t xml:space="preserve">I believe I have the capabilities and experiences for the role of </w:t>
-      </w:r>
-      <w:r>
-        <w:rPr>
-          <w:rFonts w:hint="eastAsia"/>
-        </w:rPr>
-        <w:t>【</w:t>
-      </w:r>
-      <w:r>
-        <w:rPr>
-          <w:rFonts w:hint="eastAsia"/>
-        </w:rPr>
-        <w:t>Data Pipeline Engineer/Data Scientist</w:t>
-      </w:r>
-      <w:r>
-        <w:rPr>
-          <w:rFonts w:hint="eastAsia"/>
-        </w:rPr>
-        <w:t>】</w:t>
-      </w:r>
-      <w:r>
-        <w:rPr>
-          <w:rFonts w:hint="eastAsia"/>
-        </w:rPr>
-        <w:t xml:space="preserve"> and will contribute positively to the growth of </w:t>
-      </w:r>
-      <w:r>
-        <w:rPr>
-          <w:rFonts w:hint="eastAsia"/>
-        </w:rPr>
-        <w:t>【</w:t>
-      </w:r>
-      <w:r>
-        <w:rPr>
-          <w:rFonts w:hint="eastAsia"/>
-        </w:rPr>
-        <w:t>Microsoft</w:t>
-      </w:r>
-      <w:r>
-        <w:rPr>
-          <w:rFonts w:hint="eastAsia"/>
-        </w:rPr>
-        <w:t>】</w:t>
-      </w:r>
-      <w:r>
-        <w:rPr>
-          <w:rFonts w:hint="eastAsia"/>
-        </w:rPr>
-        <w:t>. I have enclosed my full resume that details my relevant skills and work experiences. Than</w:t>
-      </w:r>
-      <w:r>
-        <w:t>k you for taking the time to consider my application. I look forward to meet you to discuss my suitability further.</w:t>
-      </w:r>
-    </w:p>
-    <w:p/>
-    <w:p>
-      <w:r>
-        <w:t>Thank you for your consideration.</w:t>
-      </w:r>
-    </w:p>
-    <w:p/>
-    <w:p>
-      <w:pPr>
-        <w:rPr>
-          <w:rFonts w:hint="eastAsia"/>
-        </w:rPr>
-      </w:pPr>
-      <w:r>
-        <w:rPr>
-          <w:rFonts w:hint="eastAsia"/>
-        </w:rPr>
-        <w:t xml:space="preserve">Jamal </w:t>
-      </w:r>
-      <w:proofErr w:type="spellStart"/>
-      <w:r>
-        <w:rPr>
-          <w:rFonts w:hint="eastAsia"/>
-        </w:rPr>
-        <w:t>Chingchuan</w:t>
-      </w:r>
-      <w:proofErr w:type="spellEnd"/>
-      <w:r>
-        <w:rPr>
-          <w:rFonts w:hint="eastAsia"/>
-        </w:rPr>
-        <w:t xml:space="preserve"> Chen </w:t>
-      </w:r>
-      <w:r>
-        <w:rPr>
-          <w:rFonts w:hint="eastAsia"/>
-        </w:rPr>
-        <w:t>陳慶全</w:t>
+        <w:t>c</w:t>
+      </w:r>
+      <w:r>
+        <w:t>hances of r</w:t>
+      </w:r>
+      <w:r>
+        <w:t>einventing the wheel</w:t>
+      </w:r>
+      <w:r>
+        <w:t xml:space="preserve">. </w:t>
+      </w:r>
+      <w:r>
+        <w:t xml:space="preserve">It effectively decreased the time to deliver new </w:t>
+      </w:r>
+      <w:r>
+        <w:t>machine learning methods</w:t>
+      </w:r>
+      <w:r>
+        <w:t xml:space="preserve"> on quality control. </w:t>
       </w:r>
     </w:p>
     <w:p>
       <w:r>
-        <w:t>Phone (work): +886-963-855-707 (weekday 9-18)</w:t>
-      </w:r>
-    </w:p>
-    <w:p>
-      <w:r>
-        <w:t>Phone (private): +886-966-676-326 (weekday night or weekend)</w:t>
-      </w:r>
-    </w:p>
-    <w:p>
-      <w:r>
-        <w:t>e-mail: zw12356@gmail.com</w:t>
+        <w:tab/>
       </w:r>
       <w:bookmarkStart w:id="0" w:name="_GoBack"/>
       <w:bookmarkEnd w:id="0"/>
     </w:p>
+    <w:p>
+      <w:r>
+        <w:t>Sincerely,</w:t>
+      </w:r>
+    </w:p>
+    <w:p>
+      <w:r>
+        <w:t>Ching-</w:t>
+      </w:r>
+      <w:proofErr w:type="spellStart"/>
+      <w:r>
+        <w:t>Chuan</w:t>
+      </w:r>
+      <w:proofErr w:type="spellEnd"/>
+      <w:r>
+        <w:t xml:space="preserve"> (Jamal)</w:t>
+      </w:r>
+      <w:r>
+        <w:t xml:space="preserve"> Chen</w:t>
+      </w:r>
+    </w:p>
     <w:sectPr>
-      <w:pgSz w:w="11906" w:h="16838"/>
-      <w:pgMar w:top="1440" w:right="1800" w:bottom="1440" w:left="1800" w:header="851" w:footer="992" w:gutter="0"/>
-      <w:cols w:space="425"/>
-      <w:docGrid w:type="lines" w:linePitch="360"/>
+      <w:pgSz w:w="12240" w:h="15840"/>
+      <w:pgMar w:top="1440" w:right="1440" w:bottom="1440" w:left="1440" w:header="720" w:footer="720" w:gutter="0"/>
+      <w:cols w:space="720"/>
+      <w:docGrid w:linePitch="360"/>
     </w:sectPr>
   </w:body>
 </w:document>
@@ -226,13 +267,16 @@
     <w:rPrDefault>
       <w:rPr>
         <w:rFonts w:asciiTheme="minorHAnsi" w:eastAsiaTheme="minorEastAsia" w:hAnsiTheme="minorHAnsi" w:cstheme="minorBidi"/>
-        <w:kern w:val="2"/>
-        <w:sz w:val="24"/>
+        <w:sz w:val="22"/>
         <w:szCs w:val="22"/>
         <w:lang w:val="en-US" w:eastAsia="zh-TW" w:bidi="ar-SA"/>
       </w:rPr>
     </w:rPrDefault>
-    <w:pPrDefault/>
+    <w:pPrDefault>
+      <w:pPr>
+        <w:spacing w:after="160" w:line="259" w:lineRule="auto"/>
+      </w:pPr>
+    </w:pPrDefault>
   </w:docDefaults>
   <w:latentStyles w:defLockedState="0" w:defUIPriority="99" w:defSemiHidden="0" w:defUnhideWhenUsed="0" w:defQFormat="0" w:count="375">
     <w:lsdException w:name="Normal" w:uiPriority="0" w:qFormat="1"/>
@@ -611,20 +655,17 @@
     <w:lsdException w:name="Hashtag" w:semiHidden="1" w:unhideWhenUsed="1"/>
     <w:lsdException w:name="Unresolved Mention" w:semiHidden="1" w:unhideWhenUsed="1"/>
   </w:latentStyles>
-  <w:style w:type="paragraph" w:default="1" w:styleId="a">
+  <w:style w:type="paragraph" w:default="1" w:styleId="Normal">
     <w:name w:val="Normal"/>
     <w:qFormat/>
-    <w:pPr>
-      <w:widowControl w:val="0"/>
-    </w:pPr>
   </w:style>
-  <w:style w:type="character" w:default="1" w:styleId="a0">
+  <w:style w:type="character" w:default="1" w:styleId="DefaultParagraphFont">
     <w:name w:val="Default Paragraph Font"/>
     <w:uiPriority w:val="1"/>
     <w:semiHidden/>
     <w:unhideWhenUsed/>
   </w:style>
-  <w:style w:type="table" w:default="1" w:styleId="a1">
+  <w:style w:type="table" w:default="1" w:styleId="TableNormal">
     <w:name w:val="Normal Table"/>
     <w:uiPriority w:val="99"/>
     <w:semiHidden/>
@@ -639,7 +680,7 @@
       </w:tblCellMar>
     </w:tblPr>
   </w:style>
-  <w:style w:type="numbering" w:default="1" w:styleId="a2">
+  <w:style w:type="numbering" w:default="1" w:styleId="NoList">
     <w:name w:val="No List"/>
     <w:uiPriority w:val="99"/>
     <w:semiHidden/>
@@ -649,7 +690,7 @@
 </file>
 
 <file path=word/theme/theme1.xml><?xml version="1.0" encoding="utf-8"?>
-<a:theme xmlns:a="http://schemas.openxmlformats.org/drawingml/2006/main" name="Office 佈景主題">
+<a:theme xmlns:a="http://schemas.openxmlformats.org/drawingml/2006/main" name="Office Theme">
   <a:themeElements>
     <a:clrScheme name="Office">
       <a:dk1>

</xml_diff>